<commit_message>
Upload Creatomate video rendering and post to IG reel
</commit_message>
<xml_diff>
--- a/6.30 - Creatomate Video Rendering/Video Rendering Using Creatomate.docx
+++ b/6.30 - Creatomate Video Rendering/Video Rendering Using Creatomate.docx
@@ -242,23 +242,77 @@
           <w:sz w:val="24"/>
           <w:szCs w:val="24"/>
         </w:rPr>
-        <w:t>Then create the Creatomate module, connect to your registered account and choose the template to use. Fill in the parameters retrieved from the Zapier Chrome extension push.</w:t>
-      </w:r>
-      <w:r>
-        <w:rPr>
-          <w:rFonts w:ascii="Arial" w:hAnsi="Arial" w:cs="Arial"/>
-          <w:sz w:val="24"/>
-          <w:szCs w:val="24"/>
-        </w:rPr>
-        <w:t xml:space="preserve"> In particular, Video URL should be in mp4 format</w:t>
-      </w:r>
-      <w:r>
-        <w:rPr>
-          <w:rFonts w:ascii="Arial" w:hAnsi="Arial" w:cs="Arial"/>
-          <w:sz w:val="24"/>
-          <w:szCs w:val="24"/>
-        </w:rPr>
-        <w:t>. Text will be used to replace the default text in the template. Finally, send an email with the URL of the created video from Creatomate.</w:t>
+        <w:t xml:space="preserve">Then create the </w:t>
+      </w:r>
+      <w:proofErr w:type="spellStart"/>
+      <w:r>
+        <w:rPr>
+          <w:rFonts w:ascii="Arial" w:hAnsi="Arial" w:cs="Arial"/>
+          <w:sz w:val="24"/>
+          <w:szCs w:val="24"/>
+        </w:rPr>
+        <w:t>Creatomate</w:t>
+      </w:r>
+      <w:proofErr w:type="spellEnd"/>
+      <w:r>
+        <w:rPr>
+          <w:rFonts w:ascii="Arial" w:hAnsi="Arial" w:cs="Arial"/>
+          <w:sz w:val="24"/>
+          <w:szCs w:val="24"/>
+        </w:rPr>
+        <w:t xml:space="preserve"> module, connect to your registered account and choose the template to use. Fill in the parameters retrieved from the Zapier Chrome extension push.</w:t>
+      </w:r>
+      <w:r>
+        <w:rPr>
+          <w:rFonts w:ascii="Arial" w:hAnsi="Arial" w:cs="Arial"/>
+          <w:sz w:val="24"/>
+          <w:szCs w:val="24"/>
+        </w:rPr>
+        <w:t xml:space="preserve"> </w:t>
+      </w:r>
+      <w:proofErr w:type="gramStart"/>
+      <w:r>
+        <w:rPr>
+          <w:rFonts w:ascii="Arial" w:hAnsi="Arial" w:cs="Arial"/>
+          <w:sz w:val="24"/>
+          <w:szCs w:val="24"/>
+        </w:rPr>
+        <w:t>In particular, Video</w:t>
+      </w:r>
+      <w:proofErr w:type="gramEnd"/>
+      <w:r>
+        <w:rPr>
+          <w:rFonts w:ascii="Arial" w:hAnsi="Arial" w:cs="Arial"/>
+          <w:sz w:val="24"/>
+          <w:szCs w:val="24"/>
+        </w:rPr>
+        <w:t xml:space="preserve"> URL should be in mp4 format</w:t>
+      </w:r>
+      <w:r>
+        <w:rPr>
+          <w:rFonts w:ascii="Arial" w:hAnsi="Arial" w:cs="Arial"/>
+          <w:sz w:val="24"/>
+          <w:szCs w:val="24"/>
+        </w:rPr>
+        <w:t xml:space="preserve">. Text will be used to replace the default text in the template. Finally, send an email with the URL of the created video from </w:t>
+      </w:r>
+      <w:proofErr w:type="spellStart"/>
+      <w:r>
+        <w:rPr>
+          <w:rFonts w:ascii="Arial" w:hAnsi="Arial" w:cs="Arial"/>
+          <w:sz w:val="24"/>
+          <w:szCs w:val="24"/>
+        </w:rPr>
+        <w:t>Creatomate</w:t>
+      </w:r>
+      <w:proofErr w:type="spellEnd"/>
+      <w:r>
+        <w:rPr>
+          <w:rFonts w:ascii="Arial" w:hAnsi="Arial" w:cs="Arial"/>
+          <w:sz w:val="24"/>
+          <w:szCs w:val="24"/>
+        </w:rPr>
+        <w:t>.</w:t>
       </w:r>
     </w:p>
     <w:p>
@@ -434,7 +488,25 @@
           <w:sz w:val="24"/>
           <w:szCs w:val="24"/>
         </w:rPr>
-        <w:t xml:space="preserve">The email is successfully sent with the Creatomate rendered video URL </w:t>
+        <w:t xml:space="preserve">The email is successfully sent with the </w:t>
+      </w:r>
+      <w:proofErr w:type="spellStart"/>
+      <w:r>
+        <w:rPr>
+          <w:rFonts w:ascii="Arial" w:hAnsi="Arial" w:cs="Arial"/>
+          <w:sz w:val="24"/>
+          <w:szCs w:val="24"/>
+        </w:rPr>
+        <w:t>Creatomate</w:t>
+      </w:r>
+      <w:proofErr w:type="spellEnd"/>
+      <w:r>
+        <w:rPr>
+          <w:rFonts w:ascii="Arial" w:hAnsi="Arial" w:cs="Arial"/>
+          <w:sz w:val="24"/>
+          <w:szCs w:val="24"/>
+        </w:rPr>
+        <w:t xml:space="preserve"> rendered video URL </w:t>
       </w:r>
       <w:hyperlink r:id="rId10" w:history="1">
         <w:r>
@@ -662,18 +734,110 @@
           <w:sz w:val="24"/>
           <w:szCs w:val="24"/>
         </w:rPr>
-        <w:t>Video Rendering Demo using Creatomate in Make.com</w:t>
+        <w:t xml:space="preserve">Video Rendering Demo using </w:t>
+      </w:r>
+      <w:proofErr w:type="spellStart"/>
+      <w:r>
+        <w:rPr>
+          <w:rFonts w:ascii="Arial" w:hAnsi="Arial" w:cs="Arial" w:hint="eastAsia"/>
+          <w:b/>
+          <w:bCs/>
+          <w:sz w:val="24"/>
+          <w:szCs w:val="24"/>
+        </w:rPr>
+        <w:t>Creatomate</w:t>
+      </w:r>
+      <w:proofErr w:type="spellEnd"/>
+      <w:r>
+        <w:rPr>
+          <w:rFonts w:ascii="Arial" w:hAnsi="Arial" w:cs="Arial" w:hint="eastAsia"/>
+          <w:b/>
+          <w:bCs/>
+          <w:sz w:val="24"/>
+          <w:szCs w:val="24"/>
+        </w:rPr>
+        <w:t xml:space="preserve"> in Make.com</w:t>
       </w:r>
     </w:p>
     <w:p>
       <w:pPr>
         <w:jc w:val="left"/>
         <w:rPr>
+          <w:rFonts w:ascii="Arial" w:hAnsi="Arial" w:cs="Arial"/>
+          <w:sz w:val="24"/>
+          <w:szCs w:val="24"/>
+        </w:rPr>
+      </w:pPr>
+    </w:p>
+    <w:p>
+      <w:pPr>
+        <w:jc w:val="left"/>
+        <w:rPr>
+          <w:rFonts w:ascii="Arial" w:hAnsi="Arial" w:cs="Arial"/>
+          <w:sz w:val="24"/>
+          <w:szCs w:val="24"/>
+        </w:rPr>
+      </w:pPr>
+      <w:r>
+        <w:rPr>
           <w:rFonts w:ascii="Arial" w:hAnsi="Arial" w:cs="Arial" w:hint="eastAsia"/>
           <w:sz w:val="24"/>
           <w:szCs w:val="24"/>
         </w:rPr>
-      </w:pPr>
+        <w:t xml:space="preserve">In another example, let us try to do </w:t>
+      </w:r>
+      <w:proofErr w:type="spellStart"/>
+      <w:r>
+        <w:rPr>
+          <w:rFonts w:ascii="Arial" w:hAnsi="Arial" w:cs="Arial" w:hint="eastAsia"/>
+          <w:sz w:val="24"/>
+          <w:szCs w:val="24"/>
+        </w:rPr>
+        <w:t>Creatomate</w:t>
+      </w:r>
+      <w:proofErr w:type="spellEnd"/>
+      <w:r>
+        <w:rPr>
+          <w:rFonts w:ascii="Arial" w:hAnsi="Arial" w:cs="Arial" w:hint="eastAsia"/>
+          <w:sz w:val="24"/>
+          <w:szCs w:val="24"/>
+        </w:rPr>
+        <w:t xml:space="preserve"> video rendering using Make.com. The processes are relatively </w:t>
+      </w:r>
+      <w:proofErr w:type="gramStart"/>
+      <w:r>
+        <w:rPr>
+          <w:rFonts w:ascii="Arial" w:hAnsi="Arial" w:cs="Arial"/>
+          <w:sz w:val="24"/>
+          <w:szCs w:val="24"/>
+        </w:rPr>
+        <w:t>similar</w:t>
+      </w:r>
+      <w:r>
+        <w:rPr>
+          <w:rFonts w:ascii="Arial" w:hAnsi="Arial" w:cs="Arial" w:hint="eastAsia"/>
+          <w:sz w:val="24"/>
+          <w:szCs w:val="24"/>
+        </w:rPr>
+        <w:t xml:space="preserve"> to</w:t>
+      </w:r>
+      <w:proofErr w:type="gramEnd"/>
+      <w:r>
+        <w:rPr>
+          <w:rFonts w:ascii="Arial" w:hAnsi="Arial" w:cs="Arial" w:hint="eastAsia"/>
+          <w:sz w:val="24"/>
+          <w:szCs w:val="24"/>
+        </w:rPr>
+        <w:t xml:space="preserve"> the previous one, but we can try to publish the created video to our social media, such as our Instagram reel</w:t>
+      </w:r>
+      <w:r>
+        <w:rPr>
+          <w:rFonts w:ascii="Arial" w:hAnsi="Arial" w:cs="Arial" w:hint="eastAsia"/>
+          <w:sz w:val="24"/>
+          <w:szCs w:val="24"/>
+        </w:rPr>
+        <w:t>.</w:t>
+      </w:r>
     </w:p>
     <w:p>
       <w:pPr>
@@ -684,38 +848,6 @@
           <w:szCs w:val="24"/>
         </w:rPr>
       </w:pPr>
-      <w:r>
-        <w:rPr>
-          <w:rFonts w:ascii="Arial" w:hAnsi="Arial" w:cs="Arial" w:hint="eastAsia"/>
-          <w:sz w:val="24"/>
-          <w:szCs w:val="24"/>
-        </w:rPr>
-        <w:t xml:space="preserve">In another example, let us try to do Creatomate video rendering using Make.com. The processes are relatively </w:t>
-      </w:r>
-      <w:r>
-        <w:rPr>
-          <w:rFonts w:ascii="Arial" w:hAnsi="Arial" w:cs="Arial"/>
-          <w:sz w:val="24"/>
-          <w:szCs w:val="24"/>
-        </w:rPr>
-        <w:t>similar</w:t>
-      </w:r>
-      <w:r>
-        <w:rPr>
-          <w:rFonts w:ascii="Arial" w:hAnsi="Arial" w:cs="Arial" w:hint="eastAsia"/>
-          <w:sz w:val="24"/>
-          <w:szCs w:val="24"/>
-        </w:rPr>
-        <w:t xml:space="preserve"> to the previous one, but we can try to publish the created video to our social media, such as our Instagram reel</w:t>
-      </w:r>
-      <w:r>
-        <w:rPr>
-          <w:rFonts w:ascii="Arial" w:hAnsi="Arial" w:cs="Arial" w:hint="eastAsia"/>
-          <w:sz w:val="24"/>
-          <w:szCs w:val="24"/>
-        </w:rPr>
-        <w:t>.</w:t>
-      </w:r>
     </w:p>
     <w:p>
       <w:pPr>
@@ -726,19 +858,10 @@
           <w:szCs w:val="24"/>
         </w:rPr>
       </w:pPr>
-    </w:p>
-    <w:p>
-      <w:pPr>
-        <w:jc w:val="left"/>
-        <w:rPr>
-          <w:rFonts w:ascii="Arial" w:hAnsi="Arial" w:cs="Arial" w:hint="eastAsia"/>
-          <w:sz w:val="24"/>
-          <w:szCs w:val="24"/>
-        </w:rPr>
-      </w:pPr>
-      <w:r>
-        <w:rPr>
-          <w:rFonts w:ascii="Arial" w:hAnsi="Arial" w:cs="Arial"/>
+      <w:r>
+        <w:rPr>
+          <w:rFonts w:ascii="Arial" w:hAnsi="Arial" w:cs="Arial"/>
+          <w:noProof/>
           <w:sz w:val="24"/>
           <w:szCs w:val="24"/>
         </w:rPr>
@@ -793,26 +916,62 @@
       <w:pPr>
         <w:jc w:val="left"/>
         <w:rPr>
+          <w:rFonts w:ascii="Arial" w:hAnsi="Arial" w:cs="Arial"/>
+          <w:sz w:val="24"/>
+          <w:szCs w:val="24"/>
+        </w:rPr>
+      </w:pPr>
+      <w:r>
+        <w:rPr>
           <w:rFonts w:ascii="Arial" w:hAnsi="Arial" w:cs="Arial" w:hint="eastAsia"/>
           <w:sz w:val="24"/>
           <w:szCs w:val="24"/>
         </w:rPr>
-      </w:pPr>
+        <w:t xml:space="preserve">In the first step, we need to set up the parameters and values that we would like to pass to </w:t>
+      </w:r>
+      <w:proofErr w:type="spellStart"/>
       <w:r>
         <w:rPr>
           <w:rFonts w:ascii="Arial" w:hAnsi="Arial" w:cs="Arial" w:hint="eastAsia"/>
           <w:sz w:val="24"/>
           <w:szCs w:val="24"/>
         </w:rPr>
-        <w:t>In the first step, we need to set up the parameters and values that we would like to pass to Creatomate template for video rendering.</w:t>
-      </w:r>
+        <w:t>Creatomate</w:t>
+      </w:r>
+      <w:proofErr w:type="spellEnd"/>
       <w:r>
         <w:rPr>
           <w:rFonts w:ascii="Arial" w:hAnsi="Arial" w:cs="Arial" w:hint="eastAsia"/>
           <w:sz w:val="24"/>
           <w:szCs w:val="24"/>
         </w:rPr>
-        <w:t xml:space="preserve"> Then fill up the parameter values into Creatomate template, seen in the picture below:</w:t>
+        <w:t xml:space="preserve"> template for video rendering.</w:t>
+      </w:r>
+      <w:r>
+        <w:rPr>
+          <w:rFonts w:ascii="Arial" w:hAnsi="Arial" w:cs="Arial" w:hint="eastAsia"/>
+          <w:sz w:val="24"/>
+          <w:szCs w:val="24"/>
+        </w:rPr>
+        <w:t xml:space="preserve"> Then fill up the parameter values into </w:t>
+      </w:r>
+      <w:proofErr w:type="spellStart"/>
+      <w:r>
+        <w:rPr>
+          <w:rFonts w:ascii="Arial" w:hAnsi="Arial" w:cs="Arial" w:hint="eastAsia"/>
+          <w:sz w:val="24"/>
+          <w:szCs w:val="24"/>
+        </w:rPr>
+        <w:t>Creatomate</w:t>
+      </w:r>
+      <w:proofErr w:type="spellEnd"/>
+      <w:r>
+        <w:rPr>
+          <w:rFonts w:ascii="Arial" w:hAnsi="Arial" w:cs="Arial" w:hint="eastAsia"/>
+          <w:sz w:val="24"/>
+          <w:szCs w:val="24"/>
+        </w:rPr>
+        <w:t xml:space="preserve"> template, seen in the picture below:</w:t>
       </w:r>
     </w:p>
     <w:p>
@@ -827,6 +986,7 @@
       <w:r>
         <w:rPr>
           <w:rFonts w:ascii="Arial" w:hAnsi="Arial" w:cs="Arial"/>
+          <w:noProof/>
           <w:sz w:val="24"/>
           <w:szCs w:val="24"/>
         </w:rPr>
@@ -882,25 +1042,43 @@
       <w:pPr>
         <w:jc w:val="left"/>
         <w:rPr>
+          <w:rFonts w:ascii="Arial" w:hAnsi="Arial" w:cs="Arial"/>
+          <w:sz w:val="24"/>
+          <w:szCs w:val="24"/>
+        </w:rPr>
+      </w:pPr>
+      <w:r>
+        <w:rPr>
           <w:rFonts w:ascii="Arial" w:hAnsi="Arial" w:cs="Arial" w:hint="eastAsia"/>
           <w:sz w:val="24"/>
           <w:szCs w:val="24"/>
         </w:rPr>
-      </w:pPr>
+        <w:t xml:space="preserve">Eventually, pass the URL which is the URL of the created custom video from </w:t>
+      </w:r>
+      <w:proofErr w:type="spellStart"/>
       <w:r>
         <w:rPr>
           <w:rFonts w:ascii="Arial" w:hAnsi="Arial" w:cs="Arial" w:hint="eastAsia"/>
           <w:sz w:val="24"/>
           <w:szCs w:val="24"/>
         </w:rPr>
-        <w:t>Eventually, pass the URL which is the URL of the created custom video from Creatomate to Instagram module as well as set up the other parameters, such as the Page, Caption, Cover Image, etc., to publish the video as an Instagram reel post.</w:t>
-      </w:r>
+        <w:t>Creatomate</w:t>
+      </w:r>
+      <w:proofErr w:type="spellEnd"/>
       <w:r>
         <w:rPr>
           <w:rFonts w:ascii="Arial" w:hAnsi="Arial" w:cs="Arial" w:hint="eastAsia"/>
           <w:sz w:val="24"/>
           <w:szCs w:val="24"/>
         </w:rPr>
+        <w:t xml:space="preserve"> to Instagram module as well as set up the other parameters, such as the Page, Caption, Cover Image, etc., to publish the video as an Instagram reel post.</w:t>
+      </w:r>
+      <w:r>
+        <w:rPr>
+          <w:rFonts w:ascii="Arial" w:hAnsi="Arial" w:cs="Arial" w:hint="eastAsia"/>
+          <w:sz w:val="24"/>
+          <w:szCs w:val="24"/>
+        </w:rPr>
         <w:t xml:space="preserve"> Run the workflow, then we can check out the created video on our Instagram channel.</w:t>
       </w:r>
     </w:p>
@@ -918,14 +1096,15 @@
       <w:pPr>
         <w:jc w:val="left"/>
         <w:rPr>
-          <w:rFonts w:ascii="Arial" w:hAnsi="Arial" w:cs="Arial" w:hint="eastAsia"/>
-          <w:sz w:val="24"/>
-          <w:szCs w:val="24"/>
-        </w:rPr>
-      </w:pPr>
-      <w:r>
-        <w:rPr>
-          <w:rFonts w:ascii="Arial" w:hAnsi="Arial" w:cs="Arial"/>
+          <w:rFonts w:ascii="Arial" w:hAnsi="Arial" w:cs="Arial"/>
+          <w:sz w:val="24"/>
+          <w:szCs w:val="24"/>
+        </w:rPr>
+      </w:pPr>
+      <w:r>
+        <w:rPr>
+          <w:rFonts w:ascii="Arial" w:hAnsi="Arial" w:cs="Arial"/>
+          <w:noProof/>
           <w:sz w:val="24"/>
           <w:szCs w:val="24"/>
         </w:rPr>
@@ -954,6 +1133,69 @@
                     <a:xfrm>
                       <a:off x="0" y="0"/>
                       <a:ext cx="5274310" cy="2445385"/>
+                    </a:xfrm>
+                    <a:prstGeom prst="rect">
+                      <a:avLst/>
+                    </a:prstGeom>
+                  </pic:spPr>
+                </pic:pic>
+              </a:graphicData>
+            </a:graphic>
+          </wp:inline>
+        </w:drawing>
+      </w:r>
+    </w:p>
+    <w:p>
+      <w:pPr>
+        <w:jc w:val="left"/>
+        <w:rPr>
+          <w:rFonts w:ascii="Arial" w:hAnsi="Arial" w:cs="Arial"/>
+          <w:sz w:val="24"/>
+          <w:szCs w:val="24"/>
+        </w:rPr>
+      </w:pPr>
+    </w:p>
+    <w:p>
+      <w:pPr>
+        <w:jc w:val="center"/>
+        <w:rPr>
+          <w:rFonts w:ascii="Arial" w:hAnsi="Arial" w:cs="Arial" w:hint="eastAsia"/>
+          <w:sz w:val="24"/>
+          <w:szCs w:val="24"/>
+        </w:rPr>
+      </w:pPr>
+      <w:r>
+        <w:rPr>
+          <w:rFonts w:ascii="Arial" w:hAnsi="Arial" w:cs="Arial"/>
+          <w:sz w:val="24"/>
+          <w:szCs w:val="24"/>
+        </w:rPr>
+        <w:lastRenderedPageBreak/>
+        <w:drawing>
+          <wp:inline distT="0" distB="0" distL="0" distR="0" wp14:anchorId="3706A00C" wp14:editId="190571AA">
+            <wp:extent cx="3162300" cy="4170459"/>
+            <wp:effectExtent l="0" t="0" r="0" b="1905"/>
+            <wp:docPr id="109687757" name="图片 1" descr="图形用户界面, 应用程序&#10;&#10;描述已自动生成"/>
+            <wp:cNvGraphicFramePr>
+              <a:graphicFrameLocks xmlns:a="http://schemas.openxmlformats.org/drawingml/2006/main" noChangeAspect="1"/>
+            </wp:cNvGraphicFramePr>
+            <a:graphic xmlns:a="http://schemas.openxmlformats.org/drawingml/2006/main">
+              <a:graphicData uri="http://schemas.openxmlformats.org/drawingml/2006/picture">
+                <pic:pic xmlns:pic="http://schemas.openxmlformats.org/drawingml/2006/picture">
+                  <pic:nvPicPr>
+                    <pic:cNvPr id="109687757" name="图片 1" descr="图形用户界面, 应用程序&#10;&#10;描述已自动生成"/>
+                    <pic:cNvPicPr/>
+                  </pic:nvPicPr>
+                  <pic:blipFill>
+                    <a:blip r:embed="rId17"/>
+                    <a:stretch>
+                      <a:fillRect/>
+                    </a:stretch>
+                  </pic:blipFill>
+                  <pic:spPr>
+                    <a:xfrm>
+                      <a:off x="0" y="0"/>
+                      <a:ext cx="3170532" cy="4181315"/>
                     </a:xfrm>
                     <a:prstGeom prst="rect">
                       <a:avLst/>

</xml_diff>